<commit_message>
Amended WBA on the dates.
</commit_message>
<xml_diff>
--- a/WBA_Assignment1.docx
+++ b/WBA_Assignment1.docx
@@ -31,25 +31,42 @@
           <w:sz w:val="28"/>
           <w:szCs w:val="28"/>
         </w:rPr>
-        <w:t xml:space="preserve">Team: </w:t>
-      </w:r>
-      <w:r>
-        <w:rPr>
-          <w:sz w:val="28"/>
-          <w:szCs w:val="28"/>
-        </w:rPr>
-        <w:t>Ng Wei Han</w:t>
+        <w:t>Team: Ng Wei Han</w:t>
       </w:r>
     </w:p>
     <w:p/>
     <w:p>
       <w:r>
-        <w:t>Created on Thursday, 30 April 2020</w:t>
-      </w:r>
-    </w:p>
-    <w:p>
-      <w:r>
-        <w:t>Last Updated on Sunday, 3 May, 2020</w:t>
+        <w:t xml:space="preserve">Created on </w:t>
+      </w:r>
+      <w:r>
+        <w:t>Friday</w:t>
+      </w:r>
+      <w:r>
+        <w:t xml:space="preserve">, </w:t>
+      </w:r>
+      <w:r>
+        <w:t>25</w:t>
+      </w:r>
+      <w:r>
+        <w:t xml:space="preserve"> </w:t>
+      </w:r>
+      <w:r>
+        <w:t>September</w:t>
+      </w:r>
+      <w:r>
+        <w:t xml:space="preserve"> 2020</w:t>
+      </w:r>
+    </w:p>
+    <w:p>
+      <w:r>
+        <w:t xml:space="preserve">Last Updated on </w:t>
+      </w:r>
+      <w:r>
+        <w:t>Friday, 25 September 2020</w:t>
+      </w:r>
+      <w:r>
+        <w:t>, 2020</w:t>
       </w:r>
     </w:p>
     <w:p/>
@@ -78,19 +95,7 @@
     </w:p>
     <w:p>
       <w:r>
-        <w:t>Ng Wei Han</w:t>
-      </w:r>
-      <w:r>
-        <w:t xml:space="preserve">: Class Diagrams, </w:t>
-      </w:r>
-      <w:r>
-        <w:t xml:space="preserve">Sequence Diagram, </w:t>
-      </w:r>
-      <w:r>
-        <w:t xml:space="preserve">Design Rationale, </w:t>
-      </w:r>
-      <w:r>
-        <w:t>Cross-checking</w:t>
+        <w:t>Ng Wei Han: Class Diagrams, Sequence Diagram, Design Rationale, Cross-checking</w:t>
       </w:r>
     </w:p>
     <w:p>
@@ -144,10 +149,7 @@
     </w:p>
     <w:p>
       <w:r>
-        <w:t>Ong Kar Kei</w:t>
-      </w:r>
-      <w:r>
-        <w:t>: Sequence Diagram, Design Rationale, Cross-checking</w:t>
+        <w:t>Ong Kar Kei: Sequence Diagram, Design Rationale, Cross-checking</w:t>
       </w:r>
     </w:p>
     <w:p>
@@ -169,13 +171,7 @@
         </w:numPr>
       </w:pPr>
       <w:r>
-        <w:t xml:space="preserve">Create sequence diagrams based on the implementations which </w:t>
-      </w:r>
-      <w:r>
-        <w:t>s</w:t>
-      </w:r>
-      <w:r>
-        <w:t>he is accountable of</w:t>
+        <w:t>Create sequence diagrams based on the implementations which she is accountable of</w:t>
       </w:r>
     </w:p>
     <w:p>
@@ -186,13 +182,7 @@
         </w:numPr>
       </w:pPr>
       <w:r>
-        <w:t xml:space="preserve">Justify the functionalities of classes for the extended system in Design Rationale based on the implementations which </w:t>
-      </w:r>
-      <w:r>
-        <w:t>s</w:t>
-      </w:r>
-      <w:r>
-        <w:t>he is accountable of</w:t>
+        <w:t>Justify the functionalities of classes for the extended system in Design Rationale based on the implementations which she is accountable of</w:t>
       </w:r>
     </w:p>
     <w:p/>
@@ -691,39 +681,12 @@
   </w:abstractNum>
   <w:num w:numId="1">
     <w:abstractNumId w:val="1"/>
-    <w:lvlOverride w:ilvl="0"/>
-    <w:lvlOverride w:ilvl="1"/>
-    <w:lvlOverride w:ilvl="2"/>
-    <w:lvlOverride w:ilvl="3"/>
-    <w:lvlOverride w:ilvl="4"/>
-    <w:lvlOverride w:ilvl="5"/>
-    <w:lvlOverride w:ilvl="6"/>
-    <w:lvlOverride w:ilvl="7"/>
-    <w:lvlOverride w:ilvl="8"/>
   </w:num>
   <w:num w:numId="2">
     <w:abstractNumId w:val="2"/>
-    <w:lvlOverride w:ilvl="0"/>
-    <w:lvlOverride w:ilvl="1"/>
-    <w:lvlOverride w:ilvl="2"/>
-    <w:lvlOverride w:ilvl="3"/>
-    <w:lvlOverride w:ilvl="4"/>
-    <w:lvlOverride w:ilvl="5"/>
-    <w:lvlOverride w:ilvl="6"/>
-    <w:lvlOverride w:ilvl="7"/>
-    <w:lvlOverride w:ilvl="8"/>
   </w:num>
   <w:num w:numId="3">
     <w:abstractNumId w:val="0"/>
-    <w:lvlOverride w:ilvl="0"/>
-    <w:lvlOverride w:ilvl="1"/>
-    <w:lvlOverride w:ilvl="2"/>
-    <w:lvlOverride w:ilvl="3"/>
-    <w:lvlOverride w:ilvl="4"/>
-    <w:lvlOverride w:ilvl="5"/>
-    <w:lvlOverride w:ilvl="6"/>
-    <w:lvlOverride w:ilvl="7"/>
-    <w:lvlOverride w:ilvl="8"/>
   </w:num>
 </w:numbering>
 </file>

</xml_diff>

<commit_message>
I agree on the WBA
</commit_message>
<xml_diff>
--- a/WBA_Assignment1.docx
+++ b/WBA_Assignment1.docx
@@ -1,6 +1,6 @@
 
 <file path=word/document.xml><?xml version="1.0" encoding="utf-8"?>
-<w:document xmlns:wpc="http://schemas.microsoft.com/office/word/2010/wordprocessingCanvas" xmlns:cx="http://schemas.microsoft.com/office/drawing/2014/chartex" xmlns:cx1="http://schemas.microsoft.com/office/drawing/2015/9/8/chartex" xmlns:cx2="http://schemas.microsoft.com/office/drawing/2015/10/21/chartex" xmlns:cx3="http://schemas.microsoft.com/office/drawing/2016/5/9/chartex" xmlns:cx4="http://schemas.microsoft.com/office/drawing/2016/5/10/chartex" xmlns:cx5="http://schemas.microsoft.com/office/drawing/2016/5/11/chartex" xmlns:cx6="http://schemas.microsoft.com/office/drawing/2016/5/12/chartex" xmlns:cx7="http://schemas.microsoft.com/office/drawing/2016/5/13/chartex" xmlns:cx8="http://schemas.microsoft.com/office/drawing/2016/5/14/chartex" xmlns:mc="http://schemas.openxmlformats.org/markup-compatibility/2006" xmlns:aink="http://schemas.microsoft.com/office/drawing/2016/ink" xmlns:am3d="http://schemas.microsoft.com/office/drawing/2017/model3d" xmlns:o="urn:schemas-microsoft-com:office:office" xmlns:r="http://schemas.openxmlformats.org/officeDocument/2006/relationships" xmlns:m="http://schemas.openxmlformats.org/officeDocument/2006/math" xmlns:v="urn:schemas-microsoft-com:vml" xmlns:wp14="http://schemas.microsoft.com/office/word/2010/wordprocessingDrawing" xmlns:wp="http://schemas.openxmlformats.org/drawingml/2006/wordprocessingDrawing" xmlns:w10="urn:schemas-microsoft-com:office:word" xmlns:w="http://schemas.openxmlformats.org/wordprocessingml/2006/main" xmlns:w14="http://schemas.microsoft.com/office/word/2010/wordml" xmlns:w15="http://schemas.microsoft.com/office/word/2012/wordml" xmlns:w16cex="http://schemas.microsoft.com/office/word/2018/wordml/cex" xmlns:w16cid="http://schemas.microsoft.com/office/word/2016/wordml/cid" xmlns:w16="http://schemas.microsoft.com/office/word/2018/wordml" xmlns:w16se="http://schemas.microsoft.com/office/word/2015/wordml/symex" xmlns:wpg="http://schemas.microsoft.com/office/word/2010/wordprocessingGroup" xmlns:wpi="http://schemas.microsoft.com/office/word/2010/wordprocessingInk" xmlns:wne="http://schemas.microsoft.com/office/word/2006/wordml" xmlns:wps="http://schemas.microsoft.com/office/word/2010/wordprocessingShape" mc:Ignorable="w14 w15 w16se w16cid w16 w16cex wp14">
+<w:document xmlns:wpc="http://schemas.microsoft.com/office/word/2010/wordprocessingCanvas" xmlns:cx="http://schemas.microsoft.com/office/drawing/2014/chartex" xmlns:cx1="http://schemas.microsoft.com/office/drawing/2015/9/8/chartex" xmlns:cx2="http://schemas.microsoft.com/office/drawing/2015/10/21/chartex" xmlns:cx3="http://schemas.microsoft.com/office/drawing/2016/5/9/chartex" xmlns:cx4="http://schemas.microsoft.com/office/drawing/2016/5/10/chartex" xmlns:cx5="http://schemas.microsoft.com/office/drawing/2016/5/11/chartex" xmlns:cx6="http://schemas.microsoft.com/office/drawing/2016/5/12/chartex" xmlns:cx7="http://schemas.microsoft.com/office/drawing/2016/5/13/chartex" xmlns:cx8="http://schemas.microsoft.com/office/drawing/2016/5/14/chartex" xmlns:mc="http://schemas.openxmlformats.org/markup-compatibility/2006" xmlns:aink="http://schemas.microsoft.com/office/drawing/2016/ink" xmlns:am3d="http://schemas.microsoft.com/office/drawing/2017/model3d" xmlns:o="urn:schemas-microsoft-com:office:office" xmlns:r="http://schemas.openxmlformats.org/officeDocument/2006/relationships" xmlns:m="http://schemas.openxmlformats.org/officeDocument/2006/math" xmlns:v="urn:schemas-microsoft-com:vml" xmlns:wp14="http://schemas.microsoft.com/office/word/2010/wordprocessingDrawing" xmlns:wp="http://schemas.openxmlformats.org/drawingml/2006/wordprocessingDrawing" xmlns:w10="urn:schemas-microsoft-com:office:word" xmlns:w="http://schemas.openxmlformats.org/wordprocessingml/2006/main" xmlns:w14="http://schemas.microsoft.com/office/word/2010/wordml" xmlns:w15="http://schemas.microsoft.com/office/word/2012/wordml" xmlns:w16cid="http://schemas.microsoft.com/office/word/2016/wordml/cid" xmlns:w16se="http://schemas.microsoft.com/office/word/2015/wordml/symex" xmlns:wpg="http://schemas.microsoft.com/office/word/2010/wordprocessingGroup" xmlns:wpi="http://schemas.microsoft.com/office/word/2010/wordprocessingInk" xmlns:wne="http://schemas.microsoft.com/office/word/2006/wordml" xmlns:wps="http://schemas.microsoft.com/office/word/2010/wordprocessingShape" mc:Ignorable="w14 w15 w16se w16cid wp14">
   <w:body>
     <w:p>
       <w:pPr>
@@ -31,7 +31,14 @@
           <w:sz w:val="28"/>
           <w:szCs w:val="28"/>
         </w:rPr>
-        <w:t>Team: Ng Wei Han</w:t>
+        <w:t xml:space="preserve">Team: </w:t>
+      </w:r>
+      <w:r>
+        <w:rPr>
+          <w:sz w:val="28"/>
+          <w:szCs w:val="28"/>
+        </w:rPr>
+        <w:t>KarHan</w:t>
       </w:r>
     </w:p>
     <w:p/>
@@ -246,6 +253,13 @@
       <w:r>
         <w:t>I accept this WBA – Wei Han</w:t>
       </w:r>
+    </w:p>
+    <w:p>
+      <w:r>
+        <w:t>I accept this WBA – Kar Kei</w:t>
+      </w:r>
+      <w:bookmarkStart w:id="0" w:name="_GoBack"/>
+      <w:bookmarkEnd w:id="0"/>
     </w:p>
     <w:sectPr>
       <w:pgSz w:w="12240" w:h="15840"/>
@@ -258,7 +272,7 @@
 </file>
 
 <file path=word/numbering.xml><?xml version="1.0" encoding="utf-8"?>
-<w:numbering xmlns:wpc="http://schemas.microsoft.com/office/word/2010/wordprocessingCanvas" xmlns:cx="http://schemas.microsoft.com/office/drawing/2014/chartex" xmlns:cx1="http://schemas.microsoft.com/office/drawing/2015/9/8/chartex" xmlns:cx2="http://schemas.microsoft.com/office/drawing/2015/10/21/chartex" xmlns:cx3="http://schemas.microsoft.com/office/drawing/2016/5/9/chartex" xmlns:cx4="http://schemas.microsoft.com/office/drawing/2016/5/10/chartex" xmlns:cx5="http://schemas.microsoft.com/office/drawing/2016/5/11/chartex" xmlns:cx6="http://schemas.microsoft.com/office/drawing/2016/5/12/chartex" xmlns:cx7="http://schemas.microsoft.com/office/drawing/2016/5/13/chartex" xmlns:cx8="http://schemas.microsoft.com/office/drawing/2016/5/14/chartex" xmlns:mc="http://schemas.openxmlformats.org/markup-compatibility/2006" xmlns:aink="http://schemas.microsoft.com/office/drawing/2016/ink" xmlns:am3d="http://schemas.microsoft.com/office/drawing/2017/model3d" xmlns:o="urn:schemas-microsoft-com:office:office" xmlns:r="http://schemas.openxmlformats.org/officeDocument/2006/relationships" xmlns:m="http://schemas.openxmlformats.org/officeDocument/2006/math" xmlns:v="urn:schemas-microsoft-com:vml" xmlns:wp14="http://schemas.microsoft.com/office/word/2010/wordprocessingDrawing" xmlns:wp="http://schemas.openxmlformats.org/drawingml/2006/wordprocessingDrawing" xmlns:w10="urn:schemas-microsoft-com:office:word" xmlns:w="http://schemas.openxmlformats.org/wordprocessingml/2006/main" xmlns:w14="http://schemas.microsoft.com/office/word/2010/wordml" xmlns:w15="http://schemas.microsoft.com/office/word/2012/wordml" xmlns:w16cex="http://schemas.microsoft.com/office/word/2018/wordml/cex" xmlns:w16cid="http://schemas.microsoft.com/office/word/2016/wordml/cid" xmlns:w16="http://schemas.microsoft.com/office/word/2018/wordml" xmlns:w16se="http://schemas.microsoft.com/office/word/2015/wordml/symex" xmlns:wpg="http://schemas.microsoft.com/office/word/2010/wordprocessingGroup" xmlns:wpi="http://schemas.microsoft.com/office/word/2010/wordprocessingInk" xmlns:wne="http://schemas.microsoft.com/office/word/2006/wordml" xmlns:wps="http://schemas.microsoft.com/office/word/2010/wordprocessingShape" mc:Ignorable="w14 w15 w16se w16cid w16 w16cex wp14">
+<w:numbering xmlns:wpc="http://schemas.microsoft.com/office/word/2010/wordprocessingCanvas" xmlns:cx="http://schemas.microsoft.com/office/drawing/2014/chartex" xmlns:cx1="http://schemas.microsoft.com/office/drawing/2015/9/8/chartex" xmlns:cx2="http://schemas.microsoft.com/office/drawing/2015/10/21/chartex" xmlns:cx3="http://schemas.microsoft.com/office/drawing/2016/5/9/chartex" xmlns:cx4="http://schemas.microsoft.com/office/drawing/2016/5/10/chartex" xmlns:cx5="http://schemas.microsoft.com/office/drawing/2016/5/11/chartex" xmlns:cx6="http://schemas.microsoft.com/office/drawing/2016/5/12/chartex" xmlns:cx7="http://schemas.microsoft.com/office/drawing/2016/5/13/chartex" xmlns:cx8="http://schemas.microsoft.com/office/drawing/2016/5/14/chartex" xmlns:mc="http://schemas.openxmlformats.org/markup-compatibility/2006" xmlns:aink="http://schemas.microsoft.com/office/drawing/2016/ink" xmlns:am3d="http://schemas.microsoft.com/office/drawing/2017/model3d" xmlns:o="urn:schemas-microsoft-com:office:office" xmlns:r="http://schemas.openxmlformats.org/officeDocument/2006/relationships" xmlns:m="http://schemas.openxmlformats.org/officeDocument/2006/math" xmlns:v="urn:schemas-microsoft-com:vml" xmlns:wp14="http://schemas.microsoft.com/office/word/2010/wordprocessingDrawing" xmlns:wp="http://schemas.openxmlformats.org/drawingml/2006/wordprocessingDrawing" xmlns:w10="urn:schemas-microsoft-com:office:word" xmlns:w="http://schemas.openxmlformats.org/wordprocessingml/2006/main" xmlns:w14="http://schemas.microsoft.com/office/word/2010/wordml" xmlns:w15="http://schemas.microsoft.com/office/word/2012/wordml" xmlns:w16cid="http://schemas.microsoft.com/office/word/2016/wordml/cid" xmlns:w16se="http://schemas.microsoft.com/office/word/2015/wordml/symex" xmlns:wpg="http://schemas.microsoft.com/office/word/2010/wordprocessingGroup" xmlns:wpi="http://schemas.microsoft.com/office/word/2010/wordprocessingInk" xmlns:wne="http://schemas.microsoft.com/office/word/2006/wordml" xmlns:wps="http://schemas.microsoft.com/office/word/2010/wordprocessingShape" mc:Ignorable="w14 w15 w16se w16cid wp14">
   <w:abstractNum w:abstractNumId="0" w15:restartNumberingAfterBreak="0">
     <w:nsid w:val="2A5D6EA0"/>
     <w:multiLevelType w:val="multilevel"/>
@@ -692,7 +706,7 @@
 </file>
 
 <file path=word/styles.xml><?xml version="1.0" encoding="utf-8"?>
-<w:styles xmlns:mc="http://schemas.openxmlformats.org/markup-compatibility/2006" xmlns:r="http://schemas.openxmlformats.org/officeDocument/2006/relationships" xmlns:w="http://schemas.openxmlformats.org/wordprocessingml/2006/main" xmlns:w14="http://schemas.microsoft.com/office/word/2010/wordml" xmlns:w15="http://schemas.microsoft.com/office/word/2012/wordml" xmlns:w16cex="http://schemas.microsoft.com/office/word/2018/wordml/cex" xmlns:w16cid="http://schemas.microsoft.com/office/word/2016/wordml/cid" xmlns:w16="http://schemas.microsoft.com/office/word/2018/wordml" xmlns:w16se="http://schemas.microsoft.com/office/word/2015/wordml/symex" mc:Ignorable="w14 w15 w16se w16cid w16 w16cex">
+<w:styles xmlns:mc="http://schemas.openxmlformats.org/markup-compatibility/2006" xmlns:r="http://schemas.openxmlformats.org/officeDocument/2006/relationships" xmlns:w="http://schemas.openxmlformats.org/wordprocessingml/2006/main" xmlns:w14="http://schemas.microsoft.com/office/word/2010/wordml" xmlns:w15="http://schemas.microsoft.com/office/word/2012/wordml" xmlns:w16cid="http://schemas.microsoft.com/office/word/2016/wordml/cid" xmlns:w16se="http://schemas.microsoft.com/office/word/2015/wordml/symex" mc:Ignorable="w14 w15 w16se w16cid">
   <w:docDefaults>
     <w:rPrDefault>
       <w:rPr>

</xml_diff>